<commit_message>
rename files in unity
</commit_message>
<xml_diff>
--- a/design-01-02-introduction/text-chapter-01-role-of-game-designer.docx
+++ b/design-01-02-introduction/text-chapter-01-role-of-game-designer.docx
@@ -4205,9 +4205,6 @@
           <w:numId w:val="6"/>
         </w:numPr>
         <w:jc w:val="both"/>
-        <w:rPr>
-          <w:rtl/>
-        </w:rPr>
       </w:pPr>
       <w:r>
         <w:t>Suikoden</w:t>
@@ -4350,6 +4347,222 @@
     <w:p>
       <w:pPr>
         <w:pStyle w:val="Textbody"/>
+        <w:numPr>
+          <w:ilvl w:val="0"/>
+          <w:numId w:val="6"/>
+        </w:numPr>
+        <w:jc w:val="both"/>
+      </w:pPr>
+      <w:hyperlink r:id="rId47" w:history="1">
+        <w:r>
+          <w:rPr>
+            <w:rStyle w:val="Hyperlink"/>
+          </w:rPr>
+          <w:t>http://www.gamesforchange.org/game/tree</w:t>
+        </w:r>
+        <w:r>
+          <w:rPr>
+            <w:rStyle w:val="Hyperlink"/>
+            <w:rtl/>
+          </w:rPr>
+          <w:t>/</w:t>
+        </w:r>
+      </w:hyperlink>
+      <w:r>
+        <w:t xml:space="preserve">   </w:t>
+      </w:r>
+      <w:r>
+        <w:rPr>
+          <w:rFonts w:hint="cs"/>
+          <w:rtl/>
+        </w:rPr>
+        <w:t xml:space="preserve"> אתם משחקים בתפקיד עץ באחד מיערות הגשם. אתם גדלים וצומחים, עד שכורתים אתכם...</w:t>
+      </w:r>
+    </w:p>
+    <w:p>
+      <w:pPr>
+        <w:pStyle w:val="Textbody"/>
+        <w:numPr>
+          <w:ilvl w:val="0"/>
+          <w:numId w:val="6"/>
+        </w:numPr>
+        <w:jc w:val="both"/>
+      </w:pPr>
+      <w:hyperlink r:id="rId48" w:history="1">
+        <w:r>
+          <w:rPr>
+            <w:rStyle w:val="Hyperlink"/>
+          </w:rPr>
+          <w:t>http://www.gamesforchange.org/game/myobeatz</w:t>
+        </w:r>
+        <w:r>
+          <w:rPr>
+            <w:rStyle w:val="Hyperlink"/>
+            <w:rtl/>
+          </w:rPr>
+          <w:t>/</w:t>
+        </w:r>
+      </w:hyperlink>
+      <w:r>
+        <w:rPr>
+          <w:rFonts w:hint="cs"/>
+          <w:rtl/>
+        </w:rPr>
+        <w:t xml:space="preserve"> משחק מבוסס מוסיקה וקצב, לאימון שרירים ועצבים של נכים עם פרותיזות.</w:t>
+      </w:r>
+    </w:p>
+    <w:p>
+      <w:pPr>
+        <w:pStyle w:val="Textbody"/>
+        <w:numPr>
+          <w:ilvl w:val="0"/>
+          <w:numId w:val="6"/>
+        </w:numPr>
+        <w:jc w:val="both"/>
+      </w:pPr>
+      <w:hyperlink r:id="rId49" w:history="1">
+        <w:r>
+          <w:rPr>
+            <w:rStyle w:val="Hyperlink"/>
+          </w:rPr>
+          <w:t>www.gamesforchange.org/game/3rd-world-farmer</w:t>
+        </w:r>
+        <w:r>
+          <w:rPr>
+            <w:rStyle w:val="Hyperlink"/>
+            <w:rtl/>
+          </w:rPr>
+          <w:t>/</w:t>
+        </w:r>
+      </w:hyperlink>
+      <w:r>
+        <w:t xml:space="preserve"> </w:t>
+      </w:r>
+      <w:r>
+        <w:rPr>
+          <w:rFonts w:hint="cs"/>
+          <w:rtl/>
+        </w:rPr>
+        <w:t xml:space="preserve"> - אתם משחקים חקלאי בעולם השלישי, ולומדים על הקשיים שלהם.</w:t>
+      </w:r>
+    </w:p>
+    <w:p>
+      <w:pPr>
+        <w:pStyle w:val="Textbody"/>
+        <w:numPr>
+          <w:ilvl w:val="0"/>
+          <w:numId w:val="6"/>
+        </w:numPr>
+        <w:jc w:val="both"/>
+      </w:pPr>
+      <w:hyperlink r:id="rId50" w:history="1">
+        <w:r>
+          <w:rPr>
+            <w:rStyle w:val="Hyperlink"/>
+          </w:rPr>
+          <w:t>http://www.gamesforchange.org/game/a-blind-legend</w:t>
+        </w:r>
+        <w:r>
+          <w:rPr>
+            <w:rStyle w:val="Hyperlink"/>
+            <w:rtl/>
+          </w:rPr>
+          <w:t>/</w:t>
+        </w:r>
+      </w:hyperlink>
+      <w:r>
+        <w:rPr>
+          <w:rFonts w:hint="cs"/>
+          <w:rtl/>
+        </w:rPr>
+        <w:t xml:space="preserve"> - משחק בלי ראיה בכלל </w:t>
+      </w:r>
+      <w:r>
+        <w:rPr>
+          <w:rtl/>
+        </w:rPr>
+        <w:t>–</w:t>
+      </w:r>
+      <w:r>
+        <w:rPr>
+          <w:rFonts w:hint="cs"/>
+          <w:rtl/>
+        </w:rPr>
+        <w:t xml:space="preserve"> רק קול. מיועד לעיוורים ולמי שרוצה להרגיש חוויה דומה..</w:t>
+      </w:r>
+    </w:p>
+    <w:p>
+      <w:pPr>
+        <w:pStyle w:val="Textbody"/>
+        <w:numPr>
+          <w:ilvl w:val="0"/>
+          <w:numId w:val="6"/>
+        </w:numPr>
+        <w:jc w:val="both"/>
+      </w:pPr>
+      <w:hyperlink r:id="rId51" w:history="1">
+        <w:r>
+          <w:rPr>
+            <w:rStyle w:val="Hyperlink"/>
+          </w:rPr>
+          <w:t>http://www.gamesforchange.org/game/1979-revolution-black-friday</w:t>
+        </w:r>
+        <w:r>
+          <w:rPr>
+            <w:rStyle w:val="Hyperlink"/>
+            <w:rtl/>
+          </w:rPr>
+          <w:t>/</w:t>
+        </w:r>
+      </w:hyperlink>
+      <w:r>
+        <w:rPr>
+          <w:rFonts w:hint="cs"/>
+          <w:rtl/>
+        </w:rPr>
+        <w:t xml:space="preserve"> - אתם משחקים עיתונאי בזמן המהפכה באיראן.</w:t>
+      </w:r>
+    </w:p>
+    <w:p>
+      <w:pPr>
+        <w:pStyle w:val="Textbody"/>
+        <w:numPr>
+          <w:ilvl w:val="0"/>
+          <w:numId w:val="6"/>
+        </w:numPr>
+        <w:jc w:val="both"/>
+        <w:rPr>
+          <w:rtl/>
+        </w:rPr>
+      </w:pPr>
+      <w:hyperlink r:id="rId52" w:history="1">
+        <w:r>
+          <w:rPr>
+            <w:rStyle w:val="Hyperlink"/>
+          </w:rPr>
+          <w:t>www.gamesforchange.org/game/80-days</w:t>
+        </w:r>
+        <w:r>
+          <w:rPr>
+            <w:rStyle w:val="Hyperlink"/>
+            <w:rtl/>
+          </w:rPr>
+          <w:t>/</w:t>
+        </w:r>
+      </w:hyperlink>
+      <w:r>
+        <w:rPr>
+          <w:rFonts w:hint="cs"/>
+          <w:rtl/>
+        </w:rPr>
+        <w:t xml:space="preserve"> - אתם משחקים את פיליאס פוג מהסיפור "מסביב לעולם בשמונים יום", מטיילים בעולם ולומדים הסטוריה והסטוריה חלופית.</w:t>
+      </w:r>
+      <w:bookmarkStart w:id="0" w:name="_GoBack"/>
+      <w:bookmarkEnd w:id="0"/>
+    </w:p>
+    <w:p>
+      <w:pPr>
+        <w:pStyle w:val="Textbody"/>
         <w:jc w:val="both"/>
         <w:rPr>
           <w:rtl/>
@@ -4386,7 +4599,7 @@
         </w:rPr>
         <w:t xml:space="preserve">טעויות נפוצות של מעצבי משחקים </w:t>
       </w:r>
-      <w:hyperlink r:id="rId47" w:history="1">
+      <w:hyperlink r:id="rId53" w:history="1">
         <w:r>
           <w:rPr>
             <w:rStyle w:val="Hyperlink"/>
@@ -4405,12 +4618,9 @@
     <w:p>
       <w:pPr>
         <w:rPr>
-          <w:rFonts w:hint="cs"/>
-          <w:rtl/>
-        </w:rPr>
-      </w:pPr>
-      <w:bookmarkStart w:id="0" w:name="_GoBack"/>
-      <w:bookmarkEnd w:id="0"/>
+          <w:rtl/>
+        </w:rPr>
+      </w:pPr>
     </w:p>
     <w:p>
       <w:pPr>
@@ -4456,8 +4666,8 @@
     </w:p>
     <w:p/>
     <w:sectPr>
-      <w:headerReference w:type="default" r:id="rId48"/>
-      <w:footerReference w:type="default" r:id="rId49"/>
+      <w:headerReference w:type="default" r:id="rId54"/>
+      <w:footerReference w:type="default" r:id="rId55"/>
       <w:pgSz w:w="11906" w:h="16838"/>
       <w:pgMar w:top="720" w:right="720" w:bottom="720" w:left="720" w:header="708" w:footer="708" w:gutter="0"/>
       <w:cols w:space="708"/>
@@ -4744,7 +4954,7 @@
             </mc:Choice>
             <mc:Fallback>
               <w:pict>
-                <v:shapetype w14:anchorId="1BE0A704" id="_x0000_t32" coordsize="21600,21600" o:spt="32" o:oned="t" path="m,l21600,21600e" filled="f">
+                <v:shapetype w14:anchorId="12DB87B0" id="_x0000_t32" coordsize="21600,21600" o:spt="32" o:oned="t" path="m,l21600,21600e" filled="f">
                   <v:path arrowok="t" fillok="f" o:connecttype="none"/>
                   <o:lock v:ext="edit" shapetype="t"/>
                 </v:shapetype>
@@ -6799,7 +7009,7 @@
 </file>
 
 <file path=customXml/itemProps1.xml><?xml version="1.0" encoding="utf-8"?>
-<ds:datastoreItem xmlns:ds="http://schemas.openxmlformats.org/officeDocument/2006/customXml" ds:itemID="{F36AE538-A949-4C20-8EA2-ADD1B5FFEBDD}">
+<ds:datastoreItem xmlns:ds="http://schemas.openxmlformats.org/officeDocument/2006/customXml" ds:itemID="{3534386C-8B2D-4CC6-8123-0380D8331943}">
   <ds:schemaRefs>
     <ds:schemaRef ds:uri="http://schemas.openxmlformats.org/officeDocument/2006/bibliography"/>
   </ds:schemaRefs>

</xml_diff>